<commit_message>
add IN, update report and element list
</commit_message>
<xml_diff>
--- a/power_regulator/report/docs/Перечень элементов.docx
+++ b/power_regulator/report/docs/Перечень элементов.docx
@@ -3269,13 +3269,7 @@
                                   <w:rPr>
                                     <w:sz w:val="18"/>
                                   </w:rPr>
-                                  <w:t xml:space="preserve"> </w:t>
-                                </w:r>
-                                <w:r>
-                                  <w:rPr>
-                                    <w:sz w:val="18"/>
-                                  </w:rPr>
-                                  <w:t>Н. Контр.</w:t>
+                                  <w:t xml:space="preserve"> Н. Контр.</w:t>
                                 </w:r>
                               </w:p>
                             </w:txbxContent>
@@ -3627,8 +3621,6 @@
                                   <w:lang w:val="ru-RU"/>
                                 </w:rPr>
                               </w:pPr>
-                              <w:bookmarkStart w:id="0" w:name="_GoBack"/>
-                              <w:bookmarkEnd w:id="0"/>
                             </w:p>
                           </w:txbxContent>
                         </wps:txbx>
@@ -6773,6 +6765,8 @@
                                   </w:rPr>
                                   <w:t>SMD 1206</w:t>
                                 </w:r>
+                                <w:bookmarkStart w:id="0" w:name="_GoBack"/>
+                                <w:bookmarkEnd w:id="0"/>
                               </w:p>
                             </w:txbxContent>
                           </wps:txbx>
@@ -8654,7 +8648,14 @@
                                     <w:sz w:val="24"/>
                                     <w:lang w:val="en-US"/>
                                   </w:rPr>
-                                  <w:t xml:space="preserve">TYN412R, </w:t>
+                                  <w:t>MAC228A6</w:t>
+                                </w:r>
+                                <w:r>
+                                  <w:rPr>
+                                    <w:sz w:val="24"/>
+                                    <w:lang w:val="en-US"/>
+                                  </w:rPr>
+                                  <w:t xml:space="preserve">, </w:t>
                                 </w:r>
                                 <w:r>
                                   <w:rPr>
@@ -9462,7 +9463,7 @@
                                     <w:sz w:val="24"/>
                                     <w:lang w:val="en-US"/>
                                   </w:rPr>
-                                  <w:t>1N4740A</w:t>
+                                  <w:t>D1N758</w:t>
                                 </w:r>
                                 <w:r>
                                   <w:rPr>
@@ -10290,21 +10291,7 @@
                                     <w:sz w:val="24"/>
                                     <w:lang w:val="en-US"/>
                                   </w:rPr>
-                                  <w:t>2N</w:t>
-                                </w:r>
-                                <w:r>
-                                  <w:rPr>
-                                    <w:sz w:val="24"/>
-                                    <w:lang w:val="ru-RU"/>
-                                  </w:rPr>
-                                  <w:t>3906</w:t>
-                                </w:r>
-                                <w:r>
-                                  <w:rPr>
-                                    <w:sz w:val="24"/>
-                                    <w:lang w:val="en-US"/>
-                                  </w:rPr>
-                                  <w:t>RLRM</w:t>
+                                  <w:t>Q2N4250</w:t>
                                 </w:r>
                                 <w:r>
                                   <w:rPr>
@@ -13474,13 +13461,7 @@
                             <w:rPr>
                               <w:sz w:val="18"/>
                             </w:rPr>
-                            <w:t xml:space="preserve"> </w:t>
-                          </w:r>
-                          <w:r>
-                            <w:rPr>
-                              <w:sz w:val="18"/>
-                            </w:rPr>
-                            <w:t>Н. Контр.</w:t>
+                            <w:t xml:space="preserve"> Н. Контр.</w:t>
                           </w:r>
                         </w:p>
                       </w:txbxContent>
@@ -13599,8 +13580,6 @@
                             <w:lang w:val="ru-RU"/>
                           </w:rPr>
                         </w:pPr>
-                        <w:bookmarkStart w:id="1" w:name="_GoBack"/>
-                        <w:bookmarkEnd w:id="1"/>
                       </w:p>
                     </w:txbxContent>
                   </v:textbox>
@@ -14824,6 +14803,8 @@
                             </w:rPr>
                             <w:t>SMD 1206</w:t>
                           </w:r>
+                          <w:bookmarkStart w:id="1" w:name="_GoBack"/>
+                          <w:bookmarkEnd w:id="1"/>
                         </w:p>
                       </w:txbxContent>
                     </v:textbox>
@@ -15361,7 +15342,14 @@
                               <w:sz w:val="24"/>
                               <w:lang w:val="en-US"/>
                             </w:rPr>
-                            <w:t xml:space="preserve">TYN412R, </w:t>
+                            <w:t>MAC228A6</w:t>
+                          </w:r>
+                          <w:r>
+                            <w:rPr>
+                              <w:sz w:val="24"/>
+                              <w:lang w:val="en-US"/>
+                            </w:rPr>
+                            <w:t xml:space="preserve">, </w:t>
                           </w:r>
                           <w:r>
                             <w:rPr>
@@ -15593,7 +15581,7 @@
                               <w:sz w:val="24"/>
                               <w:lang w:val="en-US"/>
                             </w:rPr>
-                            <w:t>1N4740A</w:t>
+                            <w:t>D1N758</w:t>
                           </w:r>
                           <w:r>
                             <w:rPr>
@@ -15845,21 +15833,7 @@
                               <w:sz w:val="24"/>
                               <w:lang w:val="en-US"/>
                             </w:rPr>
-                            <w:t>2N</w:t>
-                          </w:r>
-                          <w:r>
-                            <w:rPr>
-                              <w:sz w:val="24"/>
-                              <w:lang w:val="ru-RU"/>
-                            </w:rPr>
-                            <w:t>3906</w:t>
-                          </w:r>
-                          <w:r>
-                            <w:rPr>
-                              <w:sz w:val="24"/>
-                              <w:lang w:val="en-US"/>
-                            </w:rPr>
-                            <w:t>RLRM</w:t>
+                            <w:t>Q2N4250</w:t>
                           </w:r>
                           <w:r>
                             <w:rPr>

</xml_diff>